<commit_message>
Renamed some classes. Finalized documentation for Exercise 1
</commit_message>
<xml_diff>
--- a/documentation/MAD_Exercises_4 (Chapter 5).docx
+++ b/documentation/MAD_Exercises_4 (Chapter 5).docx
@@ -79,8 +79,29 @@
       </w:r>
     </w:p>
     <w:p>
-      <w:r>
-        <w:t>Proceed as follows:</w:t>
+      <w:proofErr w:type="spellStart"/>
+      <w:r>
+        <w:t>Proceed</w:t>
+      </w:r>
+      <w:proofErr w:type="spellEnd"/>
+      <w:r>
+        <w:t xml:space="preserve"> </w:t>
+      </w:r>
+      <w:proofErr w:type="spellStart"/>
+      <w:r>
+        <w:t>as</w:t>
+      </w:r>
+      <w:proofErr w:type="spellEnd"/>
+      <w:r>
+        <w:t xml:space="preserve"> </w:t>
+      </w:r>
+      <w:proofErr w:type="spellStart"/>
+      <w:r>
+        <w:t>follows</w:t>
+      </w:r>
+      <w:proofErr w:type="spellEnd"/>
+      <w:r>
+        <w:t>:</w:t>
       </w:r>
     </w:p>
     <w:p>
@@ -146,6 +167,7 @@
         </w:rPr>
         <w:t xml:space="preserve">In the method </w:t>
       </w:r>
+      <w:proofErr w:type="spellStart"/>
       <w:r>
         <w:rPr>
           <w:rStyle w:val="CodeZchn"/>
@@ -158,7 +180,15 @@
           <w:rStyle w:val="CodeZchn"/>
           <w:lang w:val="en-US"/>
         </w:rPr>
-        <w:t>.onOptionsItemSelected()</w:t>
+        <w:t>.onOptionsItemSelected</w:t>
+      </w:r>
+      <w:proofErr w:type="spellEnd"/>
+      <w:r>
+        <w:rPr>
+          <w:rStyle w:val="CodeZchn"/>
+          <w:lang w:val="en-US"/>
+        </w:rPr>
+        <w:t>()</w:t>
       </w:r>
       <w:r>
         <w:rPr>
@@ -194,8 +224,13 @@
       </w:r>
     </w:p>
     <w:p>
-      <w:r>
-        <w:t>Remark:</w:t>
+      <w:proofErr w:type="spellStart"/>
+      <w:r>
+        <w:t>Remark</w:t>
+      </w:r>
+      <w:proofErr w:type="spellEnd"/>
+      <w:r>
+        <w:t>:</w:t>
       </w:r>
     </w:p>
     <w:p>
@@ -488,7 +523,21 @@
         <w:rPr>
           <w:lang w:val="en-US"/>
         </w:rPr>
-        <w:t>Recipe List activity by adding an OnItemClickListener to the list view. When you click on an item from the list, load the corresponding recipe inside the details activity.</w:t>
+        <w:t xml:space="preserve">Recipe List activity by adding an </w:t>
+      </w:r>
+      <w:proofErr w:type="spellStart"/>
+      <w:r>
+        <w:rPr>
+          <w:lang w:val="en-US"/>
+        </w:rPr>
+        <w:t>OnItemClickListener</w:t>
+      </w:r>
+      <w:proofErr w:type="spellEnd"/>
+      <w:r>
+        <w:rPr>
+          <w:lang w:val="en-US"/>
+        </w:rPr>
+        <w:t xml:space="preserve"> to the list view. When you click on an item from the list, load the corresponding recipe inside the details activity.</w:t>
       </w:r>
     </w:p>
     <w:p>
@@ -527,38 +576,29 @@
         <w:rPr>
           <w:lang w:val="en-US"/>
         </w:rPr>
-        <w:t xml:space="preserve">Add an Intent to open the newly created </w:t>
-      </w:r>
-      <w:r>
-        <w:rPr>
-          <w:lang w:val="en-US"/>
-        </w:rPr>
-        <w:t>R</w:t>
-      </w:r>
-      <w:r>
-        <w:rPr>
-          <w:lang w:val="en-US"/>
-        </w:rPr>
-        <w:t>recipe</w:t>
+        <w:t>Add an Intent to open the newly created Recipe</w:t>
       </w:r>
     </w:p>
     <w:p>
       <w:pPr>
-        <w:jc w:val="center"/>
-      </w:pPr>
+        <w:rPr>
+          <w:lang w:val="en-US"/>
+        </w:rPr>
+      </w:pPr>
+      <w:r>
+        <w:rPr>
+          <w:lang w:val="en-US"/>
+        </w:rPr>
+        <w:t>After creating a Recipe, create an intent to open a new activity with details about the newly created Recipe.</w:t>
+      </w:r>
     </w:p>
     <w:p>
       <w:pPr>
-        <w:rPr>
-          <w:lang w:val="en-US"/>
-        </w:rPr>
-      </w:pPr>
-      <w:r>
-        <w:rPr>
-          <w:lang w:val="en-US"/>
-        </w:rPr>
-        <w:t>After creating a Recipe, create an intent to open a new activity with details about the newly created Recipe.</w:t>
-      </w:r>
+        <w:pStyle w:val="Heading2"/>
+        <w:rPr>
+          <w:lang w:val="en-US"/>
+        </w:rPr>
+      </w:pPr>
     </w:p>
     <w:p>
       <w:pPr>
@@ -567,77 +607,69 @@
           <w:lang w:val="en-US"/>
         </w:rPr>
       </w:pPr>
+      <w:r>
+        <w:rPr>
+          <w:lang w:val="en-US"/>
+        </w:rPr>
+        <w:t>Exercise</w:t>
+      </w:r>
+      <w:r>
+        <w:rPr>
+          <w:lang w:val="en-US"/>
+        </w:rPr>
+        <w:t xml:space="preserve"> </w:t>
+      </w:r>
+      <w:r>
+        <w:rPr>
+          <w:lang w:val="en-US"/>
+        </w:rPr>
+        <w:t>4.</w:t>
+      </w:r>
+      <w:r>
+        <w:rPr>
+          <w:lang w:val="en-US"/>
+        </w:rPr>
+        <w:t>5</w:t>
+      </w:r>
+      <w:r>
+        <w:rPr>
+          <w:lang w:val="en-US"/>
+        </w:rPr>
+        <w:t xml:space="preserve">: </w:t>
+      </w:r>
+      <w:r>
+        <w:rPr>
+          <w:lang w:val="en-US"/>
+        </w:rPr>
+        <w:t>Include Share</w:t>
+      </w:r>
+      <w:r>
+        <w:rPr>
+          <w:lang w:val="en-US"/>
+        </w:rPr>
+        <w:t xml:space="preserve">-Button </w:t>
+      </w:r>
+      <w:r>
+        <w:rPr>
+          <w:lang w:val="en-US"/>
+        </w:rPr>
+        <w:t>(</w:t>
+      </w:r>
+      <w:r>
+        <w:rPr>
+          <w:lang w:val="en-US"/>
+        </w:rPr>
+        <w:t>Recipe Details</w:t>
+      </w:r>
+      <w:r>
+        <w:rPr>
+          <w:lang w:val="en-US"/>
+        </w:rPr>
+        <w:t>)</w:t>
+      </w:r>
     </w:p>
     <w:p>
       <w:pPr>
-        <w:pStyle w:val="Heading2"/>
-        <w:rPr>
-          <w:lang w:val="en-US"/>
-        </w:rPr>
-      </w:pPr>
-      <w:r>
-        <w:rPr>
-          <w:lang w:val="en-US"/>
-        </w:rPr>
-        <w:t>Exercise</w:t>
-      </w:r>
-      <w:r>
-        <w:rPr>
-          <w:lang w:val="en-US"/>
-        </w:rPr>
-        <w:t xml:space="preserve"> </w:t>
-      </w:r>
-      <w:r>
-        <w:rPr>
-          <w:lang w:val="en-US"/>
-        </w:rPr>
-        <w:t>4.</w:t>
-      </w:r>
-      <w:r>
-        <w:rPr>
-          <w:lang w:val="en-US"/>
-        </w:rPr>
-        <w:t>5</w:t>
-      </w:r>
-      <w:r>
-        <w:rPr>
-          <w:lang w:val="en-US"/>
-        </w:rPr>
-        <w:t xml:space="preserve">: </w:t>
-      </w:r>
-      <w:r>
-        <w:rPr>
-          <w:lang w:val="en-US"/>
-        </w:rPr>
-        <w:t>Include Share</w:t>
-      </w:r>
-      <w:r>
-        <w:rPr>
-          <w:lang w:val="en-US"/>
-        </w:rPr>
-        <w:t xml:space="preserve">-Button </w:t>
-      </w:r>
-      <w:r>
-        <w:rPr>
-          <w:lang w:val="en-US"/>
-        </w:rPr>
-        <w:t>(</w:t>
-      </w:r>
-      <w:r>
-        <w:rPr>
-          <w:lang w:val="en-US"/>
-        </w:rPr>
-        <w:t>Recipe Details</w:t>
-      </w:r>
-      <w:r>
-        <w:rPr>
-          <w:lang w:val="en-US"/>
-        </w:rPr>
-        <w:t>)</w:t>
-      </w:r>
-    </w:p>
-    <w:p>
-      <w:pPr>
         <w:jc w:val="center"/>
       </w:pPr>
       <w:r>
@@ -645,7 +677,7 @@
           <w:noProof/>
         </w:rPr>
         <w:pict w14:anchorId="3CDC612C">
-          <v:shape id="Bild 1" o:spid="_x0000_i1027" type="#_x0000_t75" alt="" style="width:285pt;height:141pt;visibility:visible;mso-width-percent:0;mso-height-percent:0;mso-width-percent:0;mso-height-percent:0">
+          <v:shape id="Bild 1" o:spid="_x0000_i1026" type="#_x0000_t75" alt="" style="width:285pt;height:141pt;visibility:visible;mso-width-percent:0;mso-height-percent:0;mso-width-percent:0;mso-height-percent:0">
             <v:imagedata r:id="rId8" o:title=""/>
           </v:shape>
         </w:pict>
@@ -821,6 +853,7 @@
         </w:rPr>
         <w:t xml:space="preserve">item </w:t>
       </w:r>
+      <w:proofErr w:type="spellStart"/>
       <w:r>
         <w:rPr>
           <w:rFonts w:ascii="Menlo" w:hAnsi="Menlo" w:cs="Menlo"/>
@@ -843,7 +876,20 @@
           <w:szCs w:val="18"/>
           <w:lang w:val="en-US"/>
         </w:rPr>
-        <w:t>:id=</w:t>
+        <w:t>:id</w:t>
+      </w:r>
+      <w:proofErr w:type="spellEnd"/>
+      <w:r>
+        <w:rPr>
+          <w:rFonts w:ascii="Menlo" w:hAnsi="Menlo" w:cs="Menlo"/>
+          <w:b/>
+          <w:bCs/>
+          <w:color w:val="0000FF"/>
+          <w:sz w:val="13"/>
+          <w:szCs w:val="18"/>
+          <w:lang w:val="en-US"/>
+        </w:rPr>
+        <w:t>=</w:t>
       </w:r>
       <w:r>
         <w:rPr>
@@ -855,8 +901,35 @@
           <w:szCs w:val="18"/>
           <w:lang w:val="en-US"/>
         </w:rPr>
-        <w:t xml:space="preserve">"@+id/action_share" </w:t>
-      </w:r>
+        <w:t>"@+id/</w:t>
+      </w:r>
+      <w:proofErr w:type="spellStart"/>
+      <w:r>
+        <w:rPr>
+          <w:rFonts w:ascii="Menlo" w:hAnsi="Menlo" w:cs="Menlo"/>
+          <w:b/>
+          <w:bCs/>
+          <w:color w:val="008000"/>
+          <w:sz w:val="13"/>
+          <w:szCs w:val="18"/>
+          <w:lang w:val="en-US"/>
+        </w:rPr>
+        <w:t>action_share</w:t>
+      </w:r>
+      <w:proofErr w:type="spellEnd"/>
+      <w:r>
+        <w:rPr>
+          <w:rFonts w:ascii="Menlo" w:hAnsi="Menlo" w:cs="Menlo"/>
+          <w:b/>
+          <w:bCs/>
+          <w:color w:val="008000"/>
+          <w:sz w:val="13"/>
+          <w:szCs w:val="18"/>
+          <w:lang w:val="en-US"/>
+        </w:rPr>
+        <w:t xml:space="preserve">" </w:t>
+      </w:r>
+      <w:proofErr w:type="spellStart"/>
       <w:r>
         <w:rPr>
           <w:rFonts w:ascii="Menlo" w:hAnsi="Menlo" w:cs="Menlo"/>
@@ -879,7 +952,20 @@
           <w:szCs w:val="18"/>
           <w:lang w:val="en-US"/>
         </w:rPr>
-        <w:t>:title=</w:t>
+        <w:t>:title</w:t>
+      </w:r>
+      <w:proofErr w:type="spellEnd"/>
+      <w:r>
+        <w:rPr>
+          <w:rFonts w:ascii="Menlo" w:hAnsi="Menlo" w:cs="Menlo"/>
+          <w:b/>
+          <w:bCs/>
+          <w:color w:val="0000FF"/>
+          <w:sz w:val="13"/>
+          <w:szCs w:val="18"/>
+          <w:lang w:val="en-US"/>
+        </w:rPr>
+        <w:t>=</w:t>
       </w:r>
       <w:r>
         <w:rPr>
@@ -906,6 +992,7 @@
         <w:br/>
         <w:t xml:space="preserve">    </w:t>
       </w:r>
+      <w:proofErr w:type="spellStart"/>
       <w:r>
         <w:rPr>
           <w:rFonts w:ascii="Menlo" w:hAnsi="Menlo" w:cs="Menlo"/>
@@ -928,7 +1015,20 @@
           <w:szCs w:val="18"/>
           <w:lang w:val="en-US"/>
         </w:rPr>
-        <w:t>:showAsAction=</w:t>
+        <w:t>:showAsAction</w:t>
+      </w:r>
+      <w:proofErr w:type="spellEnd"/>
+      <w:r>
+        <w:rPr>
+          <w:rFonts w:ascii="Menlo" w:hAnsi="Menlo" w:cs="Menlo"/>
+          <w:b/>
+          <w:bCs/>
+          <w:color w:val="0000FF"/>
+          <w:sz w:val="13"/>
+          <w:szCs w:val="18"/>
+          <w:lang w:val="en-US"/>
+        </w:rPr>
+        <w:t>=</w:t>
       </w:r>
       <w:r>
         <w:rPr>
@@ -940,7 +1040,33 @@
           <w:szCs w:val="18"/>
           <w:lang w:val="en-US"/>
         </w:rPr>
-        <w:t>"ifRoom"</w:t>
+        <w:t>"</w:t>
+      </w:r>
+      <w:proofErr w:type="spellStart"/>
+      <w:r>
+        <w:rPr>
+          <w:rFonts w:ascii="Menlo" w:hAnsi="Menlo" w:cs="Menlo"/>
+          <w:b/>
+          <w:bCs/>
+          <w:color w:val="008000"/>
+          <w:sz w:val="13"/>
+          <w:szCs w:val="18"/>
+          <w:lang w:val="en-US"/>
+        </w:rPr>
+        <w:t>ifRoom</w:t>
+      </w:r>
+      <w:proofErr w:type="spellEnd"/>
+      <w:r>
+        <w:rPr>
+          <w:rFonts w:ascii="Menlo" w:hAnsi="Menlo" w:cs="Menlo"/>
+          <w:b/>
+          <w:bCs/>
+          <w:color w:val="008000"/>
+          <w:sz w:val="13"/>
+          <w:szCs w:val="18"/>
+          <w:lang w:val="en-US"/>
+        </w:rPr>
+        <w:t>"</w:t>
       </w:r>
       <w:r>
         <w:rPr>
@@ -1086,6 +1212,7 @@
         </w:rPr>
         <w:t xml:space="preserve"> </w:t>
       </w:r>
+      <w:proofErr w:type="spellStart"/>
       <w:r>
         <w:rPr>
           <w:rStyle w:val="CodeZchn"/>
@@ -1098,7 +1225,15 @@
           <w:rStyle w:val="CodeZchn"/>
           <w:lang w:val="en-US"/>
         </w:rPr>
-        <w:t>.onCreateOptionsMenu()</w:t>
+        <w:t>.onCreateOptionsMenu</w:t>
+      </w:r>
+      <w:proofErr w:type="spellEnd"/>
+      <w:r>
+        <w:rPr>
+          <w:rStyle w:val="CodeZchn"/>
+          <w:lang w:val="en-US"/>
+        </w:rPr>
+        <w:t>()</w:t>
       </w:r>
       <w:r>
         <w:rPr>
@@ -1178,17 +1313,55 @@
           <w:szCs w:val="18"/>
           <w:lang w:val="en-US"/>
         </w:rPr>
-        <w:t xml:space="preserve">public boolean </w:t>
-      </w:r>
-      <w:r>
-        <w:rPr>
-          <w:rFonts w:ascii="Menlo" w:hAnsi="Menlo" w:cs="Menlo"/>
-          <w:color w:val="000000"/>
-          <w:sz w:val="13"/>
-          <w:szCs w:val="18"/>
-          <w:lang w:val="en-US"/>
-        </w:rPr>
-        <w:t>onCreateOptionsMenu(Menu menu) {</w:t>
+        <w:t xml:space="preserve">public </w:t>
+      </w:r>
+      <w:proofErr w:type="spellStart"/>
+      <w:r>
+        <w:rPr>
+          <w:rFonts w:ascii="Menlo" w:hAnsi="Menlo" w:cs="Menlo"/>
+          <w:b/>
+          <w:bCs/>
+          <w:color w:val="000080"/>
+          <w:sz w:val="13"/>
+          <w:szCs w:val="18"/>
+          <w:lang w:val="en-US"/>
+        </w:rPr>
+        <w:t>boolean</w:t>
+      </w:r>
+      <w:proofErr w:type="spellEnd"/>
+      <w:r>
+        <w:rPr>
+          <w:rFonts w:ascii="Menlo" w:hAnsi="Menlo" w:cs="Menlo"/>
+          <w:b/>
+          <w:bCs/>
+          <w:color w:val="000080"/>
+          <w:sz w:val="13"/>
+          <w:szCs w:val="18"/>
+          <w:lang w:val="en-US"/>
+        </w:rPr>
+        <w:t xml:space="preserve"> </w:t>
+      </w:r>
+      <w:proofErr w:type="spellStart"/>
+      <w:r>
+        <w:rPr>
+          <w:rFonts w:ascii="Menlo" w:hAnsi="Menlo" w:cs="Menlo"/>
+          <w:color w:val="000000"/>
+          <w:sz w:val="13"/>
+          <w:szCs w:val="18"/>
+          <w:lang w:val="en-US"/>
+        </w:rPr>
+        <w:t>onCreateOptionsMenu</w:t>
+      </w:r>
+      <w:proofErr w:type="spellEnd"/>
+      <w:r>
+        <w:rPr>
+          <w:rFonts w:ascii="Menlo" w:hAnsi="Menlo" w:cs="Menlo"/>
+          <w:color w:val="000000"/>
+          <w:sz w:val="13"/>
+          <w:szCs w:val="18"/>
+          <w:lang w:val="en-US"/>
+        </w:rPr>
+        <w:t>(Menu menu) {</w:t>
       </w:r>
       <w:r>
         <w:rPr>
@@ -1199,7 +1372,40 @@
           <w:lang w:val="en-US"/>
         </w:rPr>
         <w:br/>
-        <w:t xml:space="preserve">    getMenuInflater().inflate(R.menu.</w:t>
+        <w:t xml:space="preserve">    </w:t>
+      </w:r>
+      <w:proofErr w:type="spellStart"/>
+      <w:r>
+        <w:rPr>
+          <w:rFonts w:ascii="Menlo" w:hAnsi="Menlo" w:cs="Menlo"/>
+          <w:color w:val="000000"/>
+          <w:sz w:val="13"/>
+          <w:szCs w:val="18"/>
+          <w:lang w:val="en-US"/>
+        </w:rPr>
+        <w:t>getMenuInflater</w:t>
+      </w:r>
+      <w:proofErr w:type="spellEnd"/>
+      <w:r>
+        <w:rPr>
+          <w:rFonts w:ascii="Menlo" w:hAnsi="Menlo" w:cs="Menlo"/>
+          <w:color w:val="000000"/>
+          <w:sz w:val="13"/>
+          <w:szCs w:val="18"/>
+          <w:lang w:val="en-US"/>
+        </w:rPr>
+        <w:t>().inflate(</w:t>
+      </w:r>
+      <w:proofErr w:type="spellStart"/>
+      <w:r>
+        <w:rPr>
+          <w:rFonts w:ascii="Menlo" w:hAnsi="Menlo" w:cs="Menlo"/>
+          <w:color w:val="000000"/>
+          <w:sz w:val="13"/>
+          <w:szCs w:val="18"/>
+          <w:lang w:val="en-US"/>
+        </w:rPr>
+        <w:t>R.menu.</w:t>
       </w:r>
       <w:r>
         <w:rPr>
@@ -1215,6 +1421,7 @@
         </w:rPr>
         <w:t>menu_main</w:t>
       </w:r>
+      <w:proofErr w:type="spellEnd"/>
       <w:r>
         <w:rPr>
           <w:rFonts w:ascii="Menlo" w:hAnsi="Menlo" w:cs="Menlo"/>
@@ -1244,7 +1451,84 @@
           <w:lang w:val="en-US"/>
         </w:rPr>
         <w:br/>
-        <w:t xml:space="preserve">    MenuItem shareItem = menu.findItem(R.id.</w:t>
+        <w:t xml:space="preserve">    </w:t>
+      </w:r>
+      <w:proofErr w:type="spellStart"/>
+      <w:r>
+        <w:rPr>
+          <w:rFonts w:ascii="Menlo" w:hAnsi="Menlo" w:cs="Menlo"/>
+          <w:color w:val="000000"/>
+          <w:sz w:val="13"/>
+          <w:szCs w:val="18"/>
+          <w:lang w:val="en-US"/>
+        </w:rPr>
+        <w:t>MenuItem</w:t>
+      </w:r>
+      <w:proofErr w:type="spellEnd"/>
+      <w:r>
+        <w:rPr>
+          <w:rFonts w:ascii="Menlo" w:hAnsi="Menlo" w:cs="Menlo"/>
+          <w:color w:val="000000"/>
+          <w:sz w:val="13"/>
+          <w:szCs w:val="18"/>
+          <w:lang w:val="en-US"/>
+        </w:rPr>
+        <w:t xml:space="preserve"> </w:t>
+      </w:r>
+      <w:proofErr w:type="spellStart"/>
+      <w:r>
+        <w:rPr>
+          <w:rFonts w:ascii="Menlo" w:hAnsi="Menlo" w:cs="Menlo"/>
+          <w:color w:val="000000"/>
+          <w:sz w:val="13"/>
+          <w:szCs w:val="18"/>
+          <w:lang w:val="en-US"/>
+        </w:rPr>
+        <w:t>shareItem</w:t>
+      </w:r>
+      <w:proofErr w:type="spellEnd"/>
+      <w:r>
+        <w:rPr>
+          <w:rFonts w:ascii="Menlo" w:hAnsi="Menlo" w:cs="Menlo"/>
+          <w:color w:val="000000"/>
+          <w:sz w:val="13"/>
+          <w:szCs w:val="18"/>
+          <w:lang w:val="en-US"/>
+        </w:rPr>
+        <w:t xml:space="preserve"> = </w:t>
+      </w:r>
+      <w:proofErr w:type="spellStart"/>
+      <w:r>
+        <w:rPr>
+          <w:rFonts w:ascii="Menlo" w:hAnsi="Menlo" w:cs="Menlo"/>
+          <w:color w:val="000000"/>
+          <w:sz w:val="13"/>
+          <w:szCs w:val="18"/>
+          <w:lang w:val="en-US"/>
+        </w:rPr>
+        <w:t>menu.findItem</w:t>
+      </w:r>
+      <w:proofErr w:type="spellEnd"/>
+      <w:r>
+        <w:rPr>
+          <w:rFonts w:ascii="Menlo" w:hAnsi="Menlo" w:cs="Menlo"/>
+          <w:color w:val="000000"/>
+          <w:sz w:val="13"/>
+          <w:szCs w:val="18"/>
+          <w:lang w:val="en-US"/>
+        </w:rPr>
+        <w:t>(</w:t>
+      </w:r>
+      <w:proofErr w:type="spellStart"/>
+      <w:r>
+        <w:rPr>
+          <w:rFonts w:ascii="Menlo" w:hAnsi="Menlo" w:cs="Menlo"/>
+          <w:color w:val="000000"/>
+          <w:sz w:val="13"/>
+          <w:szCs w:val="18"/>
+          <w:lang w:val="en-US"/>
+        </w:rPr>
+        <w:t>R.id.</w:t>
       </w:r>
       <w:r>
         <w:rPr>
@@ -1260,6 +1544,7 @@
         </w:rPr>
         <w:t>action_share</w:t>
       </w:r>
+      <w:proofErr w:type="spellEnd"/>
       <w:r>
         <w:rPr>
           <w:rFonts w:ascii="Menlo" w:hAnsi="Menlo" w:cs="Menlo"/>
@@ -1281,6 +1566,7 @@
         <w:br/>
         <w:t xml:space="preserve">    </w:t>
       </w:r>
+      <w:proofErr w:type="spellStart"/>
       <w:r>
         <w:rPr>
           <w:rFonts w:ascii="Menlo" w:hAnsi="Menlo" w:cs="Menlo"/>
@@ -1291,17 +1577,52 @@
           <w:szCs w:val="18"/>
           <w:lang w:val="en-US"/>
         </w:rPr>
-        <w:t xml:space="preserve">shareActionProvider </w:t>
-      </w:r>
-      <w:r>
-        <w:rPr>
-          <w:rFonts w:ascii="Menlo" w:hAnsi="Menlo" w:cs="Menlo"/>
-          <w:color w:val="000000"/>
-          <w:sz w:val="13"/>
-          <w:szCs w:val="18"/>
-          <w:lang w:val="en-US"/>
-        </w:rPr>
-        <w:t xml:space="preserve">= (ShareActionProvider) </w:t>
+        <w:t>shareActionProvider</w:t>
+      </w:r>
+      <w:proofErr w:type="spellEnd"/>
+      <w:r>
+        <w:rPr>
+          <w:rFonts w:ascii="Menlo" w:hAnsi="Menlo" w:cs="Menlo"/>
+          <w:b/>
+          <w:bCs/>
+          <w:color w:val="660E7A"/>
+          <w:sz w:val="13"/>
+          <w:szCs w:val="18"/>
+          <w:lang w:val="en-US"/>
+        </w:rPr>
+        <w:t xml:space="preserve"> </w:t>
+      </w:r>
+      <w:r>
+        <w:rPr>
+          <w:rFonts w:ascii="Menlo" w:hAnsi="Menlo" w:cs="Menlo"/>
+          <w:color w:val="000000"/>
+          <w:sz w:val="13"/>
+          <w:szCs w:val="18"/>
+          <w:lang w:val="en-US"/>
+        </w:rPr>
+        <w:t>= (</w:t>
+      </w:r>
+      <w:proofErr w:type="spellStart"/>
+      <w:r>
+        <w:rPr>
+          <w:rFonts w:ascii="Menlo" w:hAnsi="Menlo" w:cs="Menlo"/>
+          <w:color w:val="000000"/>
+          <w:sz w:val="13"/>
+          <w:szCs w:val="18"/>
+          <w:lang w:val="en-US"/>
+        </w:rPr>
+        <w:t>ShareActionProvider</w:t>
+      </w:r>
+      <w:proofErr w:type="spellEnd"/>
+      <w:r>
+        <w:rPr>
+          <w:rFonts w:ascii="Menlo" w:hAnsi="Menlo" w:cs="Menlo"/>
+          <w:color w:val="000000"/>
+          <w:sz w:val="13"/>
+          <w:szCs w:val="18"/>
+          <w:lang w:val="en-US"/>
+        </w:rPr>
+        <w:t xml:space="preserve">) </w:t>
       </w:r>
       <w:r>
         <w:rPr>
@@ -1312,7 +1633,18 @@
           <w:lang w:val="en-US"/>
         </w:rPr>
         <w:br/>
-        <w:t xml:space="preserve">                             MenuItemCompat.</w:t>
+        <w:t xml:space="preserve">                             </w:t>
+      </w:r>
+      <w:proofErr w:type="spellStart"/>
+      <w:r>
+        <w:rPr>
+          <w:rFonts w:ascii="Menlo" w:hAnsi="Menlo" w:cs="Menlo"/>
+          <w:color w:val="000000"/>
+          <w:sz w:val="13"/>
+          <w:szCs w:val="18"/>
+          <w:lang w:val="en-US"/>
+        </w:rPr>
+        <w:t>MenuItemCompat.</w:t>
       </w:r>
       <w:r>
         <w:rPr>
@@ -1326,15 +1658,38 @@
         </w:rPr>
         <w:t>getActionProvider</w:t>
       </w:r>
-      <w:r>
-        <w:rPr>
-          <w:rFonts w:ascii="Menlo" w:hAnsi="Menlo" w:cs="Menlo"/>
-          <w:color w:val="000000"/>
-          <w:sz w:val="13"/>
-          <w:szCs w:val="18"/>
-          <w:lang w:val="en-US"/>
-        </w:rPr>
-        <w:t>(shareItem);</w:t>
+      <w:proofErr w:type="spellEnd"/>
+      <w:r>
+        <w:rPr>
+          <w:rFonts w:ascii="Menlo" w:hAnsi="Menlo" w:cs="Menlo"/>
+          <w:color w:val="000000"/>
+          <w:sz w:val="13"/>
+          <w:szCs w:val="18"/>
+          <w:lang w:val="en-US"/>
+        </w:rPr>
+        <w:t>(</w:t>
+      </w:r>
+      <w:proofErr w:type="spellStart"/>
+      <w:r>
+        <w:rPr>
+          <w:rFonts w:ascii="Menlo" w:hAnsi="Menlo" w:cs="Menlo"/>
+          <w:color w:val="000000"/>
+          <w:sz w:val="13"/>
+          <w:szCs w:val="18"/>
+          <w:lang w:val="en-US"/>
+        </w:rPr>
+        <w:t>shareItem</w:t>
+      </w:r>
+      <w:proofErr w:type="spellEnd"/>
+      <w:r>
+        <w:rPr>
+          <w:rFonts w:ascii="Menlo" w:hAnsi="Menlo" w:cs="Menlo"/>
+          <w:color w:val="000000"/>
+          <w:sz w:val="13"/>
+          <w:szCs w:val="18"/>
+          <w:lang w:val="en-US"/>
+        </w:rPr>
+        <w:t>);</w:t>
       </w:r>
       <w:r>
         <w:rPr>
@@ -1345,7 +1700,29 @@
           <w:lang w:val="en-US"/>
         </w:rPr>
         <w:br/>
-        <w:t xml:space="preserve">    setShareText(</w:t>
+        <w:t xml:space="preserve">    </w:t>
+      </w:r>
+      <w:proofErr w:type="spellStart"/>
+      <w:r>
+        <w:rPr>
+          <w:rFonts w:ascii="Menlo" w:hAnsi="Menlo" w:cs="Menlo"/>
+          <w:color w:val="000000"/>
+          <w:sz w:val="13"/>
+          <w:szCs w:val="18"/>
+          <w:lang w:val="en-US"/>
+        </w:rPr>
+        <w:t>setShareText</w:t>
+      </w:r>
+      <w:proofErr w:type="spellEnd"/>
+      <w:r>
+        <w:rPr>
+          <w:rFonts w:ascii="Menlo" w:hAnsi="Menlo" w:cs="Menlo"/>
+          <w:color w:val="000000"/>
+          <w:sz w:val="13"/>
+          <w:szCs w:val="18"/>
+          <w:lang w:val="en-US"/>
+        </w:rPr>
+        <w:t>(</w:t>
       </w:r>
       <w:r>
         <w:rPr>
@@ -1455,15 +1832,27 @@
         </w:rPr>
         <w:t xml:space="preserve">private void </w:t>
       </w:r>
-      <w:r>
-        <w:rPr>
-          <w:rFonts w:ascii="Menlo" w:hAnsi="Menlo" w:cs="Menlo"/>
-          <w:color w:val="000000"/>
-          <w:sz w:val="13"/>
-          <w:szCs w:val="18"/>
-          <w:lang w:val="en-US"/>
-        </w:rPr>
-        <w:t>setShareText(String text) {</w:t>
+      <w:proofErr w:type="spellStart"/>
+      <w:r>
+        <w:rPr>
+          <w:rFonts w:ascii="Menlo" w:hAnsi="Menlo" w:cs="Menlo"/>
+          <w:color w:val="000000"/>
+          <w:sz w:val="13"/>
+          <w:szCs w:val="18"/>
+          <w:lang w:val="en-US"/>
+        </w:rPr>
+        <w:t>setShareText</w:t>
+      </w:r>
+      <w:proofErr w:type="spellEnd"/>
+      <w:r>
+        <w:rPr>
+          <w:rFonts w:ascii="Menlo" w:hAnsi="Menlo" w:cs="Menlo"/>
+          <w:color w:val="000000"/>
+          <w:sz w:val="13"/>
+          <w:szCs w:val="18"/>
+          <w:lang w:val="en-US"/>
+        </w:rPr>
+        <w:t>(String text) {</w:t>
       </w:r>
       <w:r>
         <w:rPr>
@@ -1474,7 +1863,29 @@
           <w:lang w:val="en-US"/>
         </w:rPr>
         <w:br/>
-        <w:t xml:space="preserve">    Intent shareIntent = </w:t>
+        <w:t xml:space="preserve">    Intent </w:t>
+      </w:r>
+      <w:proofErr w:type="spellStart"/>
+      <w:r>
+        <w:rPr>
+          <w:rFonts w:ascii="Menlo" w:hAnsi="Menlo" w:cs="Menlo"/>
+          <w:color w:val="000000"/>
+          <w:sz w:val="13"/>
+          <w:szCs w:val="18"/>
+          <w:lang w:val="en-US"/>
+        </w:rPr>
+        <w:t>shareIntent</w:t>
+      </w:r>
+      <w:proofErr w:type="spellEnd"/>
+      <w:r>
+        <w:rPr>
+          <w:rFonts w:ascii="Menlo" w:hAnsi="Menlo" w:cs="Menlo"/>
+          <w:color w:val="000000"/>
+          <w:sz w:val="13"/>
+          <w:szCs w:val="18"/>
+          <w:lang w:val="en-US"/>
+        </w:rPr>
+        <w:t xml:space="preserve"> = </w:t>
       </w:r>
       <w:r>
         <w:rPr>
@@ -1496,7 +1907,18 @@
           <w:szCs w:val="18"/>
           <w:lang w:val="en-US"/>
         </w:rPr>
-        <w:t>Intent(Intent.</w:t>
+        <w:t>Intent(</w:t>
+      </w:r>
+      <w:proofErr w:type="spellStart"/>
+      <w:r>
+        <w:rPr>
+          <w:rFonts w:ascii="Menlo" w:hAnsi="Menlo" w:cs="Menlo"/>
+          <w:color w:val="000000"/>
+          <w:sz w:val="13"/>
+          <w:szCs w:val="18"/>
+          <w:lang w:val="en-US"/>
+        </w:rPr>
+        <w:t>Intent.</w:t>
       </w:r>
       <w:r>
         <w:rPr>
@@ -1512,6 +1934,7 @@
         </w:rPr>
         <w:t>ACTION_SEND</w:t>
       </w:r>
+      <w:proofErr w:type="spellEnd"/>
       <w:r>
         <w:rPr>
           <w:rFonts w:ascii="Menlo" w:hAnsi="Menlo" w:cs="Menlo"/>
@@ -1531,7 +1954,29 @@
           <w:lang w:val="en-US"/>
         </w:rPr>
         <w:br/>
-        <w:t xml:space="preserve">    shareIntent.setType(</w:t>
+        <w:t xml:space="preserve">    </w:t>
+      </w:r>
+      <w:proofErr w:type="spellStart"/>
+      <w:r>
+        <w:rPr>
+          <w:rFonts w:ascii="Menlo" w:hAnsi="Menlo" w:cs="Menlo"/>
+          <w:color w:val="000000"/>
+          <w:sz w:val="13"/>
+          <w:szCs w:val="18"/>
+          <w:lang w:val="en-US"/>
+        </w:rPr>
+        <w:t>shareIntent.setType</w:t>
+      </w:r>
+      <w:proofErr w:type="spellEnd"/>
+      <w:r>
+        <w:rPr>
+          <w:rFonts w:ascii="Menlo" w:hAnsi="Menlo" w:cs="Menlo"/>
+          <w:color w:val="000000"/>
+          <w:sz w:val="13"/>
+          <w:szCs w:val="18"/>
+          <w:lang w:val="en-US"/>
+        </w:rPr>
+        <w:t>(</w:t>
       </w:r>
       <w:r>
         <w:rPr>
@@ -1643,7 +2088,40 @@
           <w:lang w:val="en-US"/>
         </w:rPr>
         <w:br/>
-        <w:t xml:space="preserve">        shareIntent.putExtra(Intent.</w:t>
+        <w:t xml:space="preserve">        </w:t>
+      </w:r>
+      <w:proofErr w:type="spellStart"/>
+      <w:r>
+        <w:rPr>
+          <w:rFonts w:ascii="Menlo" w:hAnsi="Menlo" w:cs="Menlo"/>
+          <w:color w:val="000000"/>
+          <w:sz w:val="13"/>
+          <w:szCs w:val="18"/>
+          <w:lang w:val="en-US"/>
+        </w:rPr>
+        <w:t>shareIntent.putExtra</w:t>
+      </w:r>
+      <w:proofErr w:type="spellEnd"/>
+      <w:r>
+        <w:rPr>
+          <w:rFonts w:ascii="Menlo" w:hAnsi="Menlo" w:cs="Menlo"/>
+          <w:color w:val="000000"/>
+          <w:sz w:val="13"/>
+          <w:szCs w:val="18"/>
+          <w:lang w:val="en-US"/>
+        </w:rPr>
+        <w:t>(</w:t>
+      </w:r>
+      <w:proofErr w:type="spellStart"/>
+      <w:r>
+        <w:rPr>
+          <w:rFonts w:ascii="Menlo" w:hAnsi="Menlo" w:cs="Menlo"/>
+          <w:color w:val="000000"/>
+          <w:sz w:val="13"/>
+          <w:szCs w:val="18"/>
+          <w:lang w:val="en-US"/>
+        </w:rPr>
+        <w:t>Intent.</w:t>
       </w:r>
       <w:r>
         <w:rPr>
@@ -1659,6 +2137,7 @@
         </w:rPr>
         <w:t>EXTRA_TEXT</w:t>
       </w:r>
+      <w:proofErr w:type="spellEnd"/>
       <w:r>
         <w:rPr>
           <w:rFonts w:ascii="Menlo" w:hAnsi="Menlo" w:cs="Menlo"/>
@@ -1701,6 +2180,7 @@
         <w:br/>
         <w:t xml:space="preserve">    </w:t>
       </w:r>
+      <w:proofErr w:type="spellStart"/>
       <w:r>
         <w:rPr>
           <w:rFonts w:ascii="Menlo" w:hAnsi="Menlo" w:cs="Menlo"/>
@@ -1721,7 +2201,40 @@
           <w:szCs w:val="18"/>
           <w:lang w:val="en-US"/>
         </w:rPr>
-        <w:t>.setShareIntent(shareIntent);</w:t>
+        <w:t>.setShareIntent</w:t>
+      </w:r>
+      <w:proofErr w:type="spellEnd"/>
+      <w:r>
+        <w:rPr>
+          <w:rFonts w:ascii="Menlo" w:hAnsi="Menlo" w:cs="Menlo"/>
+          <w:color w:val="000000"/>
+          <w:sz w:val="13"/>
+          <w:szCs w:val="18"/>
+          <w:lang w:val="en-US"/>
+        </w:rPr>
+        <w:t>(</w:t>
+      </w:r>
+      <w:proofErr w:type="spellStart"/>
+      <w:r>
+        <w:rPr>
+          <w:rFonts w:ascii="Menlo" w:hAnsi="Menlo" w:cs="Menlo"/>
+          <w:color w:val="000000"/>
+          <w:sz w:val="13"/>
+          <w:szCs w:val="18"/>
+          <w:lang w:val="en-US"/>
+        </w:rPr>
+        <w:t>shareIntent</w:t>
+      </w:r>
+      <w:proofErr w:type="spellEnd"/>
+      <w:r>
+        <w:rPr>
+          <w:rFonts w:ascii="Menlo" w:hAnsi="Menlo" w:cs="Menlo"/>
+          <w:color w:val="000000"/>
+          <w:sz w:val="13"/>
+          <w:szCs w:val="18"/>
+          <w:lang w:val="en-US"/>
+        </w:rPr>
+        <w:t>);</w:t>
       </w:r>
       <w:r>
         <w:rPr>
@@ -1766,12 +2279,21 @@
         </w:rPr>
         <w:t xml:space="preserve"> </w:t>
       </w:r>
+      <w:proofErr w:type="spellStart"/>
       <w:r>
         <w:rPr>
           <w:rStyle w:val="CodeZchn"/>
           <w:lang w:val="en-US"/>
         </w:rPr>
-        <w:t>setShareText()</w:t>
+        <w:t>setShareText</w:t>
+      </w:r>
+      <w:proofErr w:type="spellEnd"/>
+      <w:r>
+        <w:rPr>
+          <w:rStyle w:val="CodeZchn"/>
+          <w:lang w:val="en-US"/>
+        </w:rPr>
+        <w:t>()</w:t>
       </w:r>
       <w:r>
         <w:rPr>
@@ -1834,7 +2356,7 @@
           <w:lang w:val="en-US"/>
         </w:rPr>
         <w:pict w14:anchorId="6D88B138">
-          <v:shape id="Grafik 6" o:spid="_x0000_i1028" type="#_x0000_t75" alt="Ein Bild, das Text enthält.&#10;&#10;Automatisch generierte Beschreibung" style="width:335.25pt;height:114.75pt;visibility:visible;mso-wrap-style:square">
+          <v:shape id="Grafik 6" o:spid="_x0000_i1027" type="#_x0000_t75" alt="Ein Bild, das Text enthält.&#10;&#10;Automatisch generierte Beschreibung" style="width:335.25pt;height:114.75pt;visibility:visible;mso-wrap-style:square">
             <v:imagedata r:id="rId9" o:title="Ein Bild, das Text enthält"/>
           </v:shape>
         </w:pict>
@@ -1985,7 +2507,7 @@
         <w:sz w:val="20"/>
         <w:szCs w:val="20"/>
       </w:rPr>
-      <w:t>2022-07-22</w:t>
+      <w:t>2022-07-29</w:t>
     </w:r>
     <w:r>
       <w:rPr>
@@ -2207,7 +2729,7 @@
         <w:sz w:val="20"/>
         <w:szCs w:val="20"/>
       </w:rPr>
-      <w:t>2022-07-22</w:t>
+      <w:t>2022-07-29</w:t>
     </w:r>
     <w:r>
       <w:rPr>
@@ -2464,6 +2986,7 @@
         <w:szCs w:val="36"/>
       </w:rPr>
     </w:pPr>
+    <w:proofErr w:type="spellStart"/>
     <w:r>
       <w:rPr>
         <w:b/>
@@ -2473,6 +2996,7 @@
       </w:rPr>
       <w:t>Exercises</w:t>
     </w:r>
+    <w:proofErr w:type="spellEnd"/>
     <w:r>
       <w:rPr>
         <w:b/>

</xml_diff>